<commit_message>
Updating and adding some management files. -cilgin
</commit_message>
<xml_diff>
--- a/ProjectManagement/Sprint1Documents/DailyScrumMeetingNotesSprint1.docx
+++ b/ProjectManagement/Sprint1Documents/DailyScrumMeetingNotesSprint1.docx
@@ -643,6 +643,38 @@
     <w:p>
       <w:pPr>
         <w:pStyle w:val="Default"/>
+        <w:numPr>
+          <w:ilvl w:val="0"/>
+          <w:numId w:val="3"/>
+        </w:numPr>
+        <w:spacing w:before="0" w:line="360" w:lineRule="auto"/>
+        <w:rPr>
+          <w:rFonts w:ascii="Arial" w:eastAsia="Lato" w:hAnsi="Arial" w:cs="Arial"/>
+          <w:color w:val="2D3B45"/>
+          <w:u w:color="000000"/>
+        </w:rPr>
+      </w:pPr>
+      <w:r>
+        <w:rPr>
+          <w:rFonts w:ascii="Arial" w:eastAsia="Lato" w:hAnsi="Arial" w:cs="Arial"/>
+          <w:color w:val="2D3B45"/>
+          <w:u w:color="000000"/>
+        </w:rPr>
+        <w:t xml:space="preserve">Beginning asset searching by </w:t>
+      </w:r>
+      <w:r>
+        <w:rPr>
+          <w:rFonts w:ascii="Arial" w:eastAsia="Lato" w:hAnsi="Arial" w:cs="Arial"/>
+          <w:color w:val="2D3B45"/>
+          <w:u w:color="000000"/>
+          <w:lang w:val="tr-TR"/>
+        </w:rPr>
+        <w:t>Çilem and Berkay.</w:t>
+      </w:r>
+    </w:p>
+    <w:p>
+      <w:pPr>
+        <w:pStyle w:val="Default"/>
         <w:spacing w:before="0" w:line="360" w:lineRule="auto"/>
         <w:rPr>
           <w:rFonts w:ascii="Arial" w:eastAsia="Lato" w:hAnsi="Arial" w:cs="Arial"/>
@@ -722,7 +754,23 @@
           <w:color w:val="2D3B45"/>
           <w:u w:val="single" w:color="000000"/>
         </w:rPr>
-        <w:t>09.05.2022</w:t>
+        <w:t>0</w:t>
+      </w:r>
+      <w:r>
+        <w:rPr>
+          <w:rFonts w:ascii="Arial" w:eastAsia="Lato" w:hAnsi="Arial" w:cs="Arial"/>
+          <w:color w:val="2D3B45"/>
+          <w:u w:val="single" w:color="000000"/>
+        </w:rPr>
+        <w:t>8</w:t>
+      </w:r>
+      <w:r>
+        <w:rPr>
+          <w:rFonts w:ascii="Arial" w:eastAsia="Lato" w:hAnsi="Arial" w:cs="Arial"/>
+          <w:color w:val="2D3B45"/>
+          <w:u w:val="single" w:color="000000"/>
+        </w:rPr>
+        <w:t>.05.2022</w:t>
       </w:r>
     </w:p>
     <w:p>

</xml_diff>